<commit_message>
customer management, customer order, view order
</commit_message>
<xml_diff>
--- a/requirement.docx
+++ b/requirement.docx
@@ -102,24 +102,62 @@
       </w:r>
     </w:p>
     <w:p>
+      <w:pPr>
+        <w:rPr>
+          <w:strike/>
+        </w:rPr>
+      </w:pPr>
       <w:r>
         <w:t xml:space="preserve">- </w:t>
       </w:r>
       <w:proofErr w:type="spellStart"/>
       <w:proofErr w:type="gramStart"/>
       <w:r>
+        <w:rPr>
+          <w:strike/>
+          <w:highlight w:val="darkGreen"/>
+        </w:rPr>
         <w:t>boleh</w:t>
       </w:r>
       <w:proofErr w:type="spellEnd"/>
       <w:proofErr w:type="gramEnd"/>
       <w:r>
+        <w:rPr>
+          <w:strike/>
+          <w:highlight w:val="darkGreen"/>
+        </w:rPr>
         <w:t xml:space="preserve"> order </w:t>
       </w:r>
       <w:proofErr w:type="spellStart"/>
       <w:r>
+        <w:rPr>
+          <w:strike/>
+          <w:highlight w:val="darkGreen"/>
+        </w:rPr>
         <w:t>mknn</w:t>
       </w:r>
       <w:proofErr w:type="spellEnd"/>
+      <w:r>
+        <w:rPr>
+          <w:b/>
+          <w:color w:val="538135" w:themeColor="accent6" w:themeShade="BF"/>
+        </w:rPr>
+        <w:t xml:space="preserve"> </w:t>
+      </w:r>
+      <w:r>
+        <w:rPr>
+          <w:b/>
+          <w:color w:val="538135" w:themeColor="accent6" w:themeShade="BF"/>
+        </w:rPr>
+        <w:t xml:space="preserve">              - </w:t>
+      </w:r>
+      <w:r>
+        <w:rPr>
+          <w:b/>
+          <w:color w:val="538135" w:themeColor="accent6" w:themeShade="BF"/>
+        </w:rPr>
+        <w:t>done</w:t>
+      </w:r>
     </w:p>
     <w:p>
       <w:r>
@@ -285,55 +323,117 @@
       </w:r>
     </w:p>
     <w:p>
+      <w:pPr>
+        <w:rPr>
+          <w:strike/>
+        </w:rPr>
+      </w:pPr>
       <w:r>
         <w:t xml:space="preserve">- </w:t>
       </w:r>
       <w:proofErr w:type="gramStart"/>
       <w:r>
+        <w:rPr>
+          <w:strike/>
+          <w:highlight w:val="darkGreen"/>
+        </w:rPr>
         <w:t>customer</w:t>
       </w:r>
       <w:proofErr w:type="gramEnd"/>
       <w:r>
-        <w:t xml:space="preserve"> </w:t>
-      </w:r>
-      <w:proofErr w:type="spellStart"/>
-      <w:r>
+        <w:rPr>
+          <w:strike/>
+          <w:highlight w:val="darkGreen"/>
+        </w:rPr>
+        <w:t xml:space="preserve"> </w:t>
+      </w:r>
+      <w:proofErr w:type="spellStart"/>
+      <w:r>
+        <w:rPr>
+          <w:strike/>
+          <w:highlight w:val="darkGreen"/>
+        </w:rPr>
         <w:t>xleh</w:t>
       </w:r>
       <w:proofErr w:type="spellEnd"/>
       <w:r>
-        <w:t xml:space="preserve"> </w:t>
-      </w:r>
-      <w:proofErr w:type="spellStart"/>
-      <w:r>
+        <w:rPr>
+          <w:strike/>
+          <w:highlight w:val="darkGreen"/>
+        </w:rPr>
+        <w:t xml:space="preserve"> </w:t>
+      </w:r>
+      <w:proofErr w:type="spellStart"/>
+      <w:r>
+        <w:rPr>
+          <w:strike/>
+          <w:highlight w:val="darkGreen"/>
+        </w:rPr>
         <w:t>cncel</w:t>
       </w:r>
       <w:proofErr w:type="spellEnd"/>
       <w:r>
+        <w:rPr>
+          <w:strike/>
+          <w:highlight w:val="darkGreen"/>
+        </w:rPr>
         <w:t xml:space="preserve"> order(</w:t>
       </w:r>
       <w:proofErr w:type="spellStart"/>
       <w:r>
+        <w:rPr>
+          <w:strike/>
+          <w:highlight w:val="darkGreen"/>
+        </w:rPr>
         <w:t>msti</w:t>
       </w:r>
       <w:proofErr w:type="spellEnd"/>
       <w:r>
-        <w:t xml:space="preserve"> </w:t>
-      </w:r>
-      <w:proofErr w:type="spellStart"/>
-      <w:r>
+        <w:rPr>
+          <w:strike/>
+          <w:highlight w:val="darkGreen"/>
+        </w:rPr>
+        <w:t xml:space="preserve"> </w:t>
+      </w:r>
+      <w:proofErr w:type="spellStart"/>
+      <w:r>
+        <w:rPr>
+          <w:strike/>
+          <w:highlight w:val="darkGreen"/>
+        </w:rPr>
         <w:t>ada</w:t>
       </w:r>
       <w:proofErr w:type="spellEnd"/>
       <w:r>
-        <w:t xml:space="preserve"> </w:t>
-      </w:r>
-      <w:proofErr w:type="spellStart"/>
-      <w:r>
-        <w:t>pemberitahuan</w:t>
-      </w:r>
-      <w:proofErr w:type="spellEnd"/>
-      <w:r>
+        <w:rPr>
+          <w:strike/>
+          <w:highlight w:val="darkGreen"/>
+        </w:rPr>
+        <w:t xml:space="preserve"> </w:t>
+      </w:r>
+      <w:proofErr w:type="spellStart"/>
+      <w:r>
+        <w:rPr>
+          <w:strike/>
+          <w:highlight w:val="darkGreen"/>
+        </w:rPr>
+        <w:t>pe</w:t>
+      </w:r>
+      <w:bookmarkStart w:id="0" w:name="_GoBack"/>
+      <w:bookmarkEnd w:id="0"/>
+      <w:r>
+        <w:rPr>
+          <w:strike/>
+          <w:highlight w:val="darkGreen"/>
+        </w:rPr>
+        <w:t>mberitahuan</w:t>
+      </w:r>
+      <w:proofErr w:type="spellEnd"/>
+      <w:r>
+        <w:rPr>
+          <w:strike/>
+          <w:highlight w:val="darkGreen"/>
+        </w:rPr>
         <w:t>)</w:t>
       </w:r>
     </w:p>
@@ -342,126 +442,226 @@
         <w:t>-</w:t>
       </w:r>
       <w:proofErr w:type="spellStart"/>
-      <w:r>
+      <w:proofErr w:type="gramStart"/>
+      <w:r>
+        <w:rPr>
+          <w:highlight w:val="yellow"/>
+        </w:rPr>
         <w:t>ade</w:t>
       </w:r>
       <w:proofErr w:type="spellEnd"/>
-      <w:r>
+      <w:proofErr w:type="gramEnd"/>
+      <w:r>
+        <w:rPr>
+          <w:highlight w:val="yellow"/>
+        </w:rPr>
         <w:t xml:space="preserve"> quantity </w:t>
       </w:r>
       <w:proofErr w:type="spellStart"/>
-      <w:proofErr w:type="gramStart"/>
-      <w:r>
+      <w:r>
+        <w:rPr>
+          <w:highlight w:val="yellow"/>
+        </w:rPr>
         <w:t>mknn</w:t>
       </w:r>
       <w:proofErr w:type="spellEnd"/>
       <w:r>
+        <w:rPr>
+          <w:highlight w:val="yellow"/>
+        </w:rPr>
         <w:t>(</w:t>
       </w:r>
       <w:proofErr w:type="spellStart"/>
-      <w:proofErr w:type="gramEnd"/>
-      <w:r>
+      <w:r>
+        <w:rPr>
+          <w:highlight w:val="yellow"/>
+        </w:rPr>
         <w:t>bila</w:t>
       </w:r>
       <w:proofErr w:type="spellEnd"/>
       <w:r>
-        <w:t xml:space="preserve"> </w:t>
-      </w:r>
-      <w:proofErr w:type="spellStart"/>
-      <w:r>
+        <w:rPr>
+          <w:highlight w:val="yellow"/>
+        </w:rPr>
+        <w:t xml:space="preserve"> </w:t>
+      </w:r>
+      <w:proofErr w:type="spellStart"/>
+      <w:r>
+        <w:rPr>
+          <w:highlight w:val="yellow"/>
+        </w:rPr>
         <w:t>cstmr</w:t>
       </w:r>
       <w:proofErr w:type="spellEnd"/>
       <w:r>
-        <w:t xml:space="preserve"> </w:t>
-      </w:r>
-      <w:proofErr w:type="spellStart"/>
-      <w:r>
+        <w:rPr>
+          <w:highlight w:val="yellow"/>
+        </w:rPr>
+        <w:t xml:space="preserve"> </w:t>
+      </w:r>
+      <w:proofErr w:type="spellStart"/>
+      <w:r>
+        <w:rPr>
+          <w:highlight w:val="yellow"/>
+        </w:rPr>
         <w:t>nk</w:t>
       </w:r>
       <w:proofErr w:type="spellEnd"/>
       <w:r>
+        <w:rPr>
+          <w:highlight w:val="yellow"/>
+        </w:rPr>
         <w:t xml:space="preserve"> order 2 </w:t>
       </w:r>
       <w:proofErr w:type="spellStart"/>
       <w:r>
+        <w:rPr>
+          <w:highlight w:val="yellow"/>
+        </w:rPr>
         <w:t>utk</w:t>
       </w:r>
       <w:proofErr w:type="spellEnd"/>
       <w:r>
-        <w:t xml:space="preserve"> </w:t>
-      </w:r>
-      <w:proofErr w:type="spellStart"/>
-      <w:r>
+        <w:rPr>
+          <w:highlight w:val="yellow"/>
+        </w:rPr>
+        <w:t xml:space="preserve"> </w:t>
+      </w:r>
+      <w:proofErr w:type="spellStart"/>
+      <w:r>
+        <w:rPr>
+          <w:highlight w:val="yellow"/>
+        </w:rPr>
         <w:t>mknn</w:t>
       </w:r>
       <w:proofErr w:type="spellEnd"/>
       <w:r>
-        <w:t xml:space="preserve"> </w:t>
-      </w:r>
-      <w:proofErr w:type="spellStart"/>
-      <w:r>
+        <w:rPr>
+          <w:highlight w:val="yellow"/>
+        </w:rPr>
+        <w:t xml:space="preserve"> </w:t>
+      </w:r>
+      <w:proofErr w:type="spellStart"/>
+      <w:r>
+        <w:rPr>
+          <w:highlight w:val="yellow"/>
+        </w:rPr>
         <w:t>tu</w:t>
       </w:r>
       <w:proofErr w:type="spellEnd"/>
       <w:r>
+        <w:rPr>
+          <w:highlight w:val="yellow"/>
+        </w:rPr>
         <w:t xml:space="preserve">, </w:t>
       </w:r>
       <w:proofErr w:type="spellStart"/>
       <w:r>
+        <w:rPr>
+          <w:highlight w:val="yellow"/>
+        </w:rPr>
         <w:t>ia</w:t>
       </w:r>
       <w:proofErr w:type="spellEnd"/>
       <w:r>
-        <w:t xml:space="preserve"> </w:t>
-      </w:r>
-      <w:proofErr w:type="spellStart"/>
-      <w:r>
+        <w:rPr>
+          <w:highlight w:val="yellow"/>
+        </w:rPr>
+        <w:t xml:space="preserve"> </w:t>
+      </w:r>
+      <w:proofErr w:type="spellStart"/>
+      <w:r>
+        <w:rPr>
+          <w:highlight w:val="yellow"/>
+        </w:rPr>
         <w:t>akn</w:t>
       </w:r>
       <w:proofErr w:type="spellEnd"/>
       <w:r>
-        <w:t xml:space="preserve"> </w:t>
-      </w:r>
-      <w:proofErr w:type="spellStart"/>
-      <w:r>
+        <w:rPr>
+          <w:highlight w:val="yellow"/>
+        </w:rPr>
+        <w:t xml:space="preserve"> </w:t>
+      </w:r>
+      <w:proofErr w:type="spellStart"/>
+      <w:r>
+        <w:rPr>
+          <w:highlight w:val="yellow"/>
+        </w:rPr>
         <w:t>jdi</w:t>
       </w:r>
       <w:proofErr w:type="spellEnd"/>
       <w:r>
+        <w:rPr>
+          <w:highlight w:val="yellow"/>
+        </w:rPr>
         <w:t xml:space="preserve"> total </w:t>
       </w:r>
       <w:proofErr w:type="spellStart"/>
       <w:r>
+        <w:rPr>
+          <w:highlight w:val="yellow"/>
+        </w:rPr>
         <w:t>lalu</w:t>
       </w:r>
       <w:proofErr w:type="spellEnd"/>
       <w:r>
-        <w:t xml:space="preserve"> </w:t>
-      </w:r>
-      <w:proofErr w:type="spellStart"/>
-      <w:r>
+        <w:rPr>
+          <w:highlight w:val="yellow"/>
+        </w:rPr>
+        <w:t xml:space="preserve"> </w:t>
+      </w:r>
+      <w:proofErr w:type="spellStart"/>
+      <w:r>
+        <w:rPr>
+          <w:highlight w:val="yellow"/>
+        </w:rPr>
         <w:t>utk</w:t>
       </w:r>
       <w:proofErr w:type="spellEnd"/>
       <w:r>
-        <w:t xml:space="preserve"> </w:t>
-      </w:r>
-      <w:proofErr w:type="spellStart"/>
-      <w:r>
+        <w:rPr>
+          <w:highlight w:val="yellow"/>
+        </w:rPr>
+        <w:t xml:space="preserve"> </w:t>
+      </w:r>
+      <w:proofErr w:type="spellStart"/>
+      <w:r>
+        <w:rPr>
+          <w:highlight w:val="yellow"/>
+        </w:rPr>
         <w:t>hrga</w:t>
       </w:r>
       <w:proofErr w:type="spellEnd"/>
       <w:r>
-        <w:t xml:space="preserve"> </w:t>
-      </w:r>
-      <w:proofErr w:type="spellStart"/>
-      <w:r>
+        <w:rPr>
+          <w:highlight w:val="yellow"/>
+        </w:rPr>
+        <w:t xml:space="preserve"> </w:t>
+      </w:r>
+      <w:proofErr w:type="spellStart"/>
+      <w:r>
+        <w:rPr>
+          <w:highlight w:val="yellow"/>
+        </w:rPr>
         <w:t>tu</w:t>
       </w:r>
       <w:proofErr w:type="spellEnd"/>
       <w:r>
+        <w:rPr>
+          <w:highlight w:val="yellow"/>
+        </w:rPr>
         <w:t>)</w:t>
+      </w:r>
+      <w:r>
+        <w:t xml:space="preserve"> </w:t>
+      </w:r>
+      <w:r>
+        <w:rPr>
+          <w:b/>
+          <w:color w:val="538135" w:themeColor="accent6" w:themeShade="BF"/>
+        </w:rPr>
+        <w:t>- done</w:t>
       </w:r>
     </w:p>
     <w:p>
@@ -484,15 +684,7 @@
       </w:r>
       <w:proofErr w:type="spellEnd"/>
       <w:r>
-        <w:t xml:space="preserve"> </w:t>
-      </w:r>
-      <w:proofErr w:type="spellStart"/>
-      <w:r>
-        <w:t>masa</w:t>
-      </w:r>
-      <w:proofErr w:type="spellEnd"/>
-      <w:r>
-        <w:t xml:space="preserve"> </w:t>
+        <w:t xml:space="preserve"> masa </w:t>
       </w:r>
       <w:proofErr w:type="spellStart"/>
       <w:r>
@@ -908,14 +1100,7 @@
           <w:strike/>
           <w:highlight w:val="darkGreen"/>
         </w:rPr>
-        <w:t>),</w:t>
-      </w:r>
-      <w:r>
-        <w:rPr>
-          <w:strike/>
-          <w:highlight w:val="darkGreen"/>
-        </w:rPr>
-        <w:t xml:space="preserve"> </w:t>
+        <w:t xml:space="preserve">), </w:t>
       </w:r>
       <w:proofErr w:type="spellStart"/>
       <w:r>
@@ -1006,14 +1191,7 @@
           <w:strike/>
           <w:highlight w:val="darkGreen"/>
         </w:rPr>
-        <w:t xml:space="preserve"> </w:t>
-      </w:r>
-      <w:r>
-        <w:rPr>
-          <w:strike/>
-          <w:highlight w:val="darkGreen"/>
-        </w:rPr>
-        <w:t>desert(</w:t>
+        <w:t xml:space="preserve"> desert(</w:t>
       </w:r>
       <w:proofErr w:type="spellStart"/>
       <w:r>
@@ -1029,14 +1207,7 @@
           <w:strike/>
           <w:highlight w:val="darkGreen"/>
         </w:rPr>
-        <w:t>),</w:t>
-      </w:r>
-      <w:r>
-        <w:rPr>
-          <w:strike/>
-          <w:highlight w:val="darkGreen"/>
-        </w:rPr>
-        <w:t xml:space="preserve"> </w:t>
+        <w:t xml:space="preserve">), </w:t>
       </w:r>
       <w:proofErr w:type="spellStart"/>
       <w:r>
@@ -1249,13 +1420,7 @@
         <w:rPr>
           <w:highlight w:val="darkGreen"/>
         </w:rPr>
-        <w:t>),</w:t>
-      </w:r>
-      <w:r>
-        <w:rPr>
-          <w:highlight w:val="darkGreen"/>
-        </w:rPr>
-        <w:t xml:space="preserve"> </w:t>
+        <w:t xml:space="preserve">), </w:t>
       </w:r>
       <w:proofErr w:type="spellStart"/>
       <w:r>
@@ -1285,564 +1450,881 @@
         <w:t>done</w:t>
       </w:r>
     </w:p>
-    <w:p/>
     <w:p>
       <w:r>
-        <w:t xml:space="preserve">- - </w:t>
-      </w:r>
-      <w:proofErr w:type="spellStart"/>
-      <w:r>
-        <w:t>blh</w:t>
-      </w:r>
-      <w:proofErr w:type="spellEnd"/>
-      <w:r>
-        <w:t xml:space="preserve"> </w:t>
-      </w:r>
-      <w:proofErr w:type="spellStart"/>
-      <w:r>
-        <w:t>tngk</w:t>
-      </w:r>
-      <w:proofErr w:type="spellEnd"/>
-      <w:r>
-        <w:t xml:space="preserve"> </w:t>
-      </w:r>
-      <w:proofErr w:type="spellStart"/>
-      <w:r>
-        <w:t>spe</w:t>
-      </w:r>
-      <w:proofErr w:type="spellEnd"/>
-      <w:r>
-        <w:t xml:space="preserve"> </w:t>
-      </w:r>
-      <w:proofErr w:type="spellStart"/>
-      <w:r>
+        <w:t xml:space="preserve">-  </w:t>
+      </w:r>
+      <w:proofErr w:type="gramStart"/>
+      <w:r>
+        <w:rPr>
+          <w:highlight w:val="green"/>
+        </w:rPr>
+        <w:t>customer</w:t>
+      </w:r>
+      <w:proofErr w:type="gramEnd"/>
+      <w:r>
+        <w:rPr>
+          <w:highlight w:val="green"/>
+        </w:rPr>
+        <w:t xml:space="preserve"> </w:t>
+      </w:r>
+      <w:proofErr w:type="spellStart"/>
+      <w:r>
+        <w:rPr>
+          <w:highlight w:val="green"/>
+        </w:rPr>
         <w:t>yg</w:t>
       </w:r>
       <w:proofErr w:type="spellEnd"/>
       <w:r>
-        <w:t xml:space="preserve"> </w:t>
-      </w:r>
-      <w:proofErr w:type="spellStart"/>
-      <w:r>
-        <w:t>order&amp;customer</w:t>
-      </w:r>
-      <w:proofErr w:type="spellEnd"/>
-      <w:r>
-        <w:t xml:space="preserve"> </w:t>
-      </w:r>
-      <w:proofErr w:type="spellStart"/>
-      <w:r>
-        <w:t>yg</w:t>
-      </w:r>
-      <w:proofErr w:type="spellEnd"/>
-      <w:r>
-        <w:t xml:space="preserve"> </w:t>
-      </w:r>
-      <w:proofErr w:type="spellStart"/>
-      <w:r>
+        <w:rPr>
+          <w:highlight w:val="green"/>
+        </w:rPr>
+        <w:t xml:space="preserve"> </w:t>
+      </w:r>
+      <w:proofErr w:type="spellStart"/>
+      <w:r>
+        <w:rPr>
+          <w:highlight w:val="green"/>
+        </w:rPr>
         <w:t>dftr</w:t>
       </w:r>
       <w:proofErr w:type="spellEnd"/>
       <w:r>
-        <w:t xml:space="preserve"> </w:t>
-      </w:r>
-      <w:proofErr w:type="spellStart"/>
-      <w:r>
+        <w:rPr>
+          <w:highlight w:val="green"/>
+        </w:rPr>
+        <w:t xml:space="preserve"> </w:t>
+      </w:r>
+      <w:proofErr w:type="spellStart"/>
+      <w:r>
+        <w:rPr>
+          <w:highlight w:val="green"/>
+        </w:rPr>
         <w:t>mmbr</w:t>
       </w:r>
-      <w:bookmarkStart w:id="0" w:name="_GoBack"/>
-      <w:bookmarkEnd w:id="0"/>
-      <w:proofErr w:type="spellEnd"/>
+      <w:proofErr w:type="spellEnd"/>
+      <w:r>
+        <w:tab/>
+      </w:r>
+      <w:r>
+        <w:rPr>
+          <w:b/>
+          <w:color w:val="538135" w:themeColor="accent6" w:themeShade="BF"/>
+        </w:rPr>
+        <w:t>done</w:t>
+      </w:r>
     </w:p>
     <w:p>
       <w:r>
-        <w:t xml:space="preserve">- </w:t>
-      </w:r>
-      <w:proofErr w:type="spellStart"/>
+        <w:t xml:space="preserve">- - </w:t>
+      </w:r>
+      <w:proofErr w:type="spellStart"/>
+      <w:r>
+        <w:t>blh</w:t>
+      </w:r>
+      <w:proofErr w:type="spellEnd"/>
+      <w:r>
+        <w:t xml:space="preserve"> </w:t>
+      </w:r>
+      <w:proofErr w:type="spellStart"/>
+      <w:r>
+        <w:t>tngk</w:t>
+      </w:r>
+      <w:proofErr w:type="spellEnd"/>
+      <w:r>
+        <w:t xml:space="preserve"> </w:t>
+      </w:r>
+      <w:proofErr w:type="spellStart"/>
+      <w:r>
+        <w:t>spe</w:t>
+      </w:r>
+      <w:proofErr w:type="spellEnd"/>
+      <w:r>
+        <w:t xml:space="preserve"> </w:t>
+      </w:r>
+      <w:proofErr w:type="spellStart"/>
+      <w:r>
+        <w:t>yg</w:t>
+      </w:r>
+      <w:proofErr w:type="spellEnd"/>
+      <w:r>
+        <w:t xml:space="preserve"> </w:t>
+      </w:r>
       <w:proofErr w:type="gramStart"/>
       <w:r>
-        <w:t>blh</w:t>
-      </w:r>
-      <w:proofErr w:type="spellEnd"/>
+        <w:t>order</w:t>
+      </w:r>
+      <w:r>
+        <w:t>(</w:t>
+      </w:r>
       <w:proofErr w:type="gramEnd"/>
       <w:r>
-        <w:t xml:space="preserve"> </w:t>
-      </w:r>
-      <w:proofErr w:type="spellStart"/>
-      <w:r>
-        <w:t>atr</w:t>
-      </w:r>
-      <w:proofErr w:type="spellEnd"/>
-      <w:r>
-        <w:t xml:space="preserve"> </w:t>
-      </w:r>
-      <w:proofErr w:type="spellStart"/>
-      <w:r>
-        <w:t>msg</w:t>
-      </w:r>
-      <w:proofErr w:type="spellEnd"/>
-      <w:r>
-        <w:t xml:space="preserve"> </w:t>
-      </w:r>
-      <w:proofErr w:type="spellStart"/>
-      <w:r>
-        <w:t>kew</w:t>
-      </w:r>
-      <w:proofErr w:type="spellEnd"/>
-      <w:r>
-        <w:t xml:space="preserve"> customer </w:t>
-      </w:r>
-      <w:proofErr w:type="spellStart"/>
-      <w:r>
-        <w:t>klu</w:t>
-      </w:r>
-      <w:proofErr w:type="spellEnd"/>
-      <w:r>
-        <w:t xml:space="preserve"> </w:t>
-      </w:r>
-      <w:proofErr w:type="spellStart"/>
-      <w:r>
-        <w:t>mknn</w:t>
-      </w:r>
-      <w:proofErr w:type="spellEnd"/>
-      <w:r>
-        <w:t xml:space="preserve"> </w:t>
-      </w:r>
-      <w:proofErr w:type="spellStart"/>
-      <w:r>
-        <w:t>tu</w:t>
-      </w:r>
-      <w:proofErr w:type="spellEnd"/>
-      <w:r>
-        <w:t xml:space="preserve"> </w:t>
-      </w:r>
-      <w:proofErr w:type="spellStart"/>
-      <w:r>
-        <w:t>hbs</w:t>
-      </w:r>
-      <w:proofErr w:type="spellEnd"/>
+        <w:t xml:space="preserve">view </w:t>
+      </w:r>
+      <w:proofErr w:type="spellStart"/>
+      <w:r>
+        <w:t>shja</w:t>
+      </w:r>
+      <w:proofErr w:type="spellEnd"/>
+      <w:r>
+        <w:t>)</w:t>
+      </w:r>
+      <w:r>
+        <w:t xml:space="preserve"> </w:t>
+      </w:r>
     </w:p>
     <w:p>
+      <w:pPr>
+        <w:rPr>
+          <w:highlight w:val="yellow"/>
+        </w:rPr>
+      </w:pPr>
       <w:r>
         <w:t xml:space="preserve">- </w:t>
       </w:r>
       <w:proofErr w:type="spellStart"/>
       <w:proofErr w:type="gramStart"/>
       <w:r>
+        <w:rPr>
+          <w:highlight w:val="yellow"/>
+        </w:rPr>
         <w:t>ble</w:t>
       </w:r>
       <w:proofErr w:type="spellEnd"/>
       <w:proofErr w:type="gramEnd"/>
       <w:r>
+        <w:rPr>
+          <w:highlight w:val="yellow"/>
+        </w:rPr>
         <w:t xml:space="preserve"> customer order </w:t>
       </w:r>
       <w:proofErr w:type="spellStart"/>
       <w:r>
+        <w:rPr>
+          <w:highlight w:val="yellow"/>
+        </w:rPr>
         <w:t>mknn</w:t>
       </w:r>
       <w:proofErr w:type="spellEnd"/>
       <w:r>
+        <w:rPr>
+          <w:highlight w:val="yellow"/>
+        </w:rPr>
         <w:t xml:space="preserve">, </w:t>
       </w:r>
       <w:proofErr w:type="spellStart"/>
       <w:r>
+        <w:rPr>
+          <w:highlight w:val="yellow"/>
+        </w:rPr>
         <w:t>ia</w:t>
       </w:r>
       <w:proofErr w:type="spellEnd"/>
       <w:r>
-        <w:t xml:space="preserve"> </w:t>
-      </w:r>
-      <w:proofErr w:type="spellStart"/>
-      <w:r>
+        <w:rPr>
+          <w:highlight w:val="yellow"/>
+        </w:rPr>
+        <w:t xml:space="preserve"> </w:t>
+      </w:r>
+      <w:proofErr w:type="spellStart"/>
+      <w:r>
+        <w:rPr>
+          <w:highlight w:val="yellow"/>
+        </w:rPr>
         <w:t>akan</w:t>
       </w:r>
       <w:proofErr w:type="spellEnd"/>
       <w:r>
-        <w:t xml:space="preserve"> </w:t>
-      </w:r>
-      <w:proofErr w:type="spellStart"/>
-      <w:r>
+        <w:rPr>
+          <w:highlight w:val="yellow"/>
+        </w:rPr>
+        <w:t xml:space="preserve"> </w:t>
+      </w:r>
+      <w:proofErr w:type="spellStart"/>
+      <w:r>
+        <w:rPr>
+          <w:highlight w:val="yellow"/>
+        </w:rPr>
         <w:t>smpai</w:t>
       </w:r>
       <w:proofErr w:type="spellEnd"/>
       <w:r>
-        <w:t xml:space="preserve"> </w:t>
-      </w:r>
-      <w:proofErr w:type="spellStart"/>
-      <w:r>
+        <w:rPr>
+          <w:highlight w:val="yellow"/>
+        </w:rPr>
+        <w:t xml:space="preserve"> </w:t>
+      </w:r>
+      <w:proofErr w:type="spellStart"/>
+      <w:r>
+        <w:rPr>
+          <w:highlight w:val="yellow"/>
+        </w:rPr>
         <w:t>kat</w:t>
       </w:r>
       <w:proofErr w:type="spellEnd"/>
       <w:r>
+        <w:rPr>
+          <w:highlight w:val="yellow"/>
+        </w:rPr>
         <w:t xml:space="preserve"> admin, </w:t>
       </w:r>
       <w:proofErr w:type="spellStart"/>
       <w:r>
+        <w:rPr>
+          <w:highlight w:val="yellow"/>
+        </w:rPr>
         <w:t>kira</w:t>
       </w:r>
       <w:proofErr w:type="spellEnd"/>
       <w:r>
+        <w:rPr>
+          <w:highlight w:val="yellow"/>
+        </w:rPr>
         <w:t xml:space="preserve"> admin </w:t>
       </w:r>
       <w:proofErr w:type="spellStart"/>
       <w:r>
+        <w:rPr>
+          <w:highlight w:val="yellow"/>
+        </w:rPr>
         <w:t>xyah</w:t>
       </w:r>
       <w:proofErr w:type="spellEnd"/>
       <w:r>
-        <w:t xml:space="preserve"> </w:t>
-      </w:r>
-      <w:proofErr w:type="spellStart"/>
-      <w:r>
+        <w:rPr>
+          <w:highlight w:val="yellow"/>
+        </w:rPr>
+        <w:t xml:space="preserve"> </w:t>
+      </w:r>
+      <w:proofErr w:type="spellStart"/>
+      <w:r>
+        <w:rPr>
+          <w:highlight w:val="yellow"/>
+        </w:rPr>
         <w:t>bt</w:t>
       </w:r>
       <w:proofErr w:type="spellEnd"/>
       <w:r>
+        <w:rPr>
+          <w:highlight w:val="yellow"/>
+        </w:rPr>
         <w:t xml:space="preserve"> apa2, </w:t>
       </w:r>
       <w:proofErr w:type="spellStart"/>
       <w:r>
+        <w:rPr>
+          <w:highlight w:val="yellow"/>
+        </w:rPr>
         <w:t>kira</w:t>
       </w:r>
       <w:proofErr w:type="spellEnd"/>
       <w:r>
-        <w:t xml:space="preserve"> </w:t>
-      </w:r>
-      <w:proofErr w:type="spellStart"/>
-      <w:r>
+        <w:rPr>
+          <w:highlight w:val="yellow"/>
+        </w:rPr>
+        <w:t xml:space="preserve"> </w:t>
+      </w:r>
+      <w:proofErr w:type="spellStart"/>
+      <w:r>
+        <w:rPr>
+          <w:highlight w:val="yellow"/>
+        </w:rPr>
         <w:t>bnde</w:t>
       </w:r>
       <w:proofErr w:type="spellEnd"/>
       <w:r>
-        <w:t xml:space="preserve"> </w:t>
-      </w:r>
-      <w:proofErr w:type="spellStart"/>
-      <w:r>
+        <w:rPr>
+          <w:highlight w:val="yellow"/>
+        </w:rPr>
+        <w:t xml:space="preserve"> </w:t>
+      </w:r>
+      <w:proofErr w:type="spellStart"/>
+      <w:r>
+        <w:rPr>
+          <w:highlight w:val="yellow"/>
+        </w:rPr>
         <w:t>tu</w:t>
       </w:r>
       <w:proofErr w:type="spellEnd"/>
       <w:r>
-        <w:t xml:space="preserve"> </w:t>
-      </w:r>
-      <w:proofErr w:type="spellStart"/>
-      <w:r>
+        <w:rPr>
+          <w:highlight w:val="yellow"/>
+        </w:rPr>
+        <w:t xml:space="preserve"> </w:t>
+      </w:r>
+      <w:proofErr w:type="spellStart"/>
+      <w:r>
+        <w:rPr>
+          <w:highlight w:val="yellow"/>
+        </w:rPr>
         <w:t>automatik</w:t>
       </w:r>
       <w:proofErr w:type="spellEnd"/>
       <w:r>
-        <w:t xml:space="preserve"> </w:t>
-      </w:r>
-      <w:proofErr w:type="spellStart"/>
-      <w:r>
+        <w:rPr>
+          <w:highlight w:val="yellow"/>
+        </w:rPr>
+        <w:t xml:space="preserve"> </w:t>
+      </w:r>
+      <w:proofErr w:type="spellStart"/>
+      <w:r>
+        <w:rPr>
+          <w:highlight w:val="yellow"/>
+        </w:rPr>
         <w:t>gi</w:t>
       </w:r>
       <w:proofErr w:type="spellEnd"/>
       <w:r>
-        <w:t xml:space="preserve"> </w:t>
-      </w:r>
-      <w:proofErr w:type="spellStart"/>
-      <w:r>
+        <w:rPr>
+          <w:highlight w:val="yellow"/>
+        </w:rPr>
+        <w:t xml:space="preserve"> </w:t>
+      </w:r>
+      <w:proofErr w:type="spellStart"/>
+      <w:r>
+        <w:rPr>
+          <w:highlight w:val="yellow"/>
+        </w:rPr>
         <w:t>kew</w:t>
       </w:r>
       <w:proofErr w:type="spellEnd"/>
       <w:r>
+        <w:rPr>
+          <w:highlight w:val="yellow"/>
+        </w:rPr>
         <w:t xml:space="preserve"> staff </w:t>
       </w:r>
       <w:proofErr w:type="spellStart"/>
       <w:r>
+        <w:rPr>
+          <w:highlight w:val="yellow"/>
+        </w:rPr>
         <w:t>utk</w:t>
       </w:r>
       <w:proofErr w:type="spellEnd"/>
       <w:r>
+        <w:rPr>
+          <w:highlight w:val="yellow"/>
+        </w:rPr>
         <w:t xml:space="preserve"> staff </w:t>
       </w:r>
       <w:proofErr w:type="spellStart"/>
       <w:r>
+        <w:rPr>
+          <w:highlight w:val="yellow"/>
+        </w:rPr>
         <w:t>mne</w:t>
       </w:r>
       <w:proofErr w:type="spellEnd"/>
       <w:r>
-        <w:t xml:space="preserve"> </w:t>
-      </w:r>
-      <w:proofErr w:type="spellStart"/>
-      <w:r>
+        <w:rPr>
+          <w:highlight w:val="yellow"/>
+        </w:rPr>
+        <w:t xml:space="preserve"> </w:t>
+      </w:r>
+      <w:proofErr w:type="spellStart"/>
+      <w:r>
+        <w:rPr>
+          <w:highlight w:val="yellow"/>
+        </w:rPr>
         <w:t>yg</w:t>
       </w:r>
       <w:proofErr w:type="spellEnd"/>
       <w:r>
-        <w:t xml:space="preserve"> </w:t>
-      </w:r>
-      <w:proofErr w:type="spellStart"/>
-      <w:r>
+        <w:rPr>
+          <w:highlight w:val="yellow"/>
+        </w:rPr>
+        <w:t xml:space="preserve"> </w:t>
+      </w:r>
+      <w:proofErr w:type="spellStart"/>
+      <w:r>
+        <w:rPr>
+          <w:highlight w:val="yellow"/>
+        </w:rPr>
         <w:t>prlu</w:t>
       </w:r>
       <w:proofErr w:type="spellEnd"/>
       <w:r>
-        <w:t xml:space="preserve"> </w:t>
-      </w:r>
-      <w:proofErr w:type="spellStart"/>
-      <w:r>
+        <w:rPr>
+          <w:highlight w:val="yellow"/>
+        </w:rPr>
+        <w:t xml:space="preserve"> </w:t>
+      </w:r>
+      <w:proofErr w:type="spellStart"/>
+      <w:r>
+        <w:rPr>
+          <w:highlight w:val="yellow"/>
+        </w:rPr>
         <w:t>cra</w:t>
       </w:r>
       <w:proofErr w:type="spellEnd"/>
       <w:r>
+        <w:rPr>
+          <w:highlight w:val="yellow"/>
+        </w:rPr>
         <w:t xml:space="preserve"> order </w:t>
       </w:r>
       <w:proofErr w:type="spellStart"/>
       <w:r>
+        <w:rPr>
+          <w:highlight w:val="yellow"/>
+        </w:rPr>
         <w:t>tu</w:t>
       </w:r>
       <w:proofErr w:type="spellEnd"/>
     </w:p>
     <w:p>
       <w:r>
+        <w:rPr>
+          <w:highlight w:val="yellow"/>
+        </w:rPr>
         <w:t xml:space="preserve">  </w:t>
       </w:r>
       <w:proofErr w:type="spellStart"/>
-      <w:proofErr w:type="gramStart"/>
-      <w:r>
+      <w:r>
+        <w:rPr>
+          <w:highlight w:val="yellow"/>
+        </w:rPr>
         <w:t>cth</w:t>
       </w:r>
       <w:proofErr w:type="spellEnd"/>
-      <w:proofErr w:type="gramEnd"/>
-      <w:r>
+      <w:r>
+        <w:rPr>
+          <w:highlight w:val="yellow"/>
+        </w:rPr>
         <w:t xml:space="preserve">: A: order </w:t>
       </w:r>
       <w:proofErr w:type="spellStart"/>
       <w:r>
+        <w:rPr>
+          <w:highlight w:val="yellow"/>
+        </w:rPr>
         <w:t>nsi</w:t>
       </w:r>
       <w:proofErr w:type="spellEnd"/>
       <w:r>
-        <w:t xml:space="preserve"> </w:t>
-      </w:r>
-      <w:proofErr w:type="spellStart"/>
-      <w:r>
+        <w:rPr>
+          <w:highlight w:val="yellow"/>
+        </w:rPr>
+        <w:t xml:space="preserve"> </w:t>
+      </w:r>
+      <w:proofErr w:type="spellStart"/>
+      <w:r>
+        <w:rPr>
+          <w:highlight w:val="yellow"/>
+        </w:rPr>
         <w:t>arab</w:t>
       </w:r>
       <w:proofErr w:type="spellEnd"/>
-    </w:p>
-    <w:p>
-      <w:r>
-        <w:t xml:space="preserve">         B: order </w:t>
-      </w:r>
-      <w:proofErr w:type="spellStart"/>
-      <w:r>
+      <w:r>
+        <w:rPr>
+          <w:highlight w:val="yellow"/>
+        </w:rPr>
+        <w:t>,</w:t>
+      </w:r>
+      <w:r>
+        <w:rPr>
+          <w:highlight w:val="yellow"/>
+        </w:rPr>
+        <w:t xml:space="preserve">  B: order </w:t>
+      </w:r>
+      <w:proofErr w:type="spellStart"/>
+      <w:r>
+        <w:rPr>
+          <w:highlight w:val="yellow"/>
+        </w:rPr>
         <w:t>nsi</w:t>
       </w:r>
       <w:proofErr w:type="spellEnd"/>
       <w:r>
+        <w:rPr>
+          <w:highlight w:val="yellow"/>
+        </w:rPr>
         <w:t xml:space="preserve"> kukus</w:t>
       </w:r>
-    </w:p>
-    <w:p>
-      <w:r>
-        <w:tab/>
+      <w:r>
+        <w:rPr>
+          <w:highlight w:val="yellow"/>
+        </w:rPr>
+        <w:t xml:space="preserve">, </w:t>
+      </w:r>
+      <w:proofErr w:type="spellStart"/>
+      <w:r>
+        <w:rPr>
+          <w:highlight w:val="yellow"/>
+        </w:rPr>
+        <w:t>ia</w:t>
+      </w:r>
+      <w:proofErr w:type="spellEnd"/>
+      <w:r>
+        <w:rPr>
+          <w:highlight w:val="yellow"/>
+        </w:rPr>
+        <w:t xml:space="preserve"> </w:t>
+      </w:r>
+      <w:proofErr w:type="spellStart"/>
+      <w:r>
+        <w:rPr>
+          <w:highlight w:val="yellow"/>
+        </w:rPr>
+        <w:t>akn</w:t>
+      </w:r>
+      <w:proofErr w:type="spellEnd"/>
+      <w:r>
+        <w:rPr>
+          <w:highlight w:val="yellow"/>
+        </w:rPr>
+        <w:t xml:space="preserve"> </w:t>
+      </w:r>
+      <w:proofErr w:type="spellStart"/>
+      <w:r>
+        <w:rPr>
+          <w:highlight w:val="yellow"/>
+        </w:rPr>
+        <w:t>smpai</w:t>
+      </w:r>
+      <w:proofErr w:type="spellEnd"/>
+      <w:r>
+        <w:rPr>
+          <w:highlight w:val="yellow"/>
+        </w:rPr>
+        <w:t xml:space="preserve"> </w:t>
+      </w:r>
+      <w:proofErr w:type="spellStart"/>
+      <w:r>
+        <w:rPr>
+          <w:highlight w:val="yellow"/>
+        </w:rPr>
+        <w:t>kat</w:t>
+      </w:r>
+      <w:proofErr w:type="spellEnd"/>
+      <w:r>
+        <w:rPr>
+          <w:highlight w:val="yellow"/>
+        </w:rPr>
+        <w:t xml:space="preserve"> admin n staff)</w:t>
+      </w:r>
+      <w:r>
+        <w:t xml:space="preserve">  </w:t>
+      </w:r>
+      <w:r>
+        <w:t xml:space="preserve">, </w:t>
+      </w:r>
+      <w:r>
+        <w:rPr>
+          <w:highlight w:val="yellow"/>
+        </w:rPr>
         <w:t>(</w:t>
       </w:r>
       <w:proofErr w:type="spellStart"/>
-      <w:proofErr w:type="gramStart"/>
-      <w:r>
-        <w:t>ia</w:t>
-      </w:r>
-      <w:proofErr w:type="spellEnd"/>
-      <w:proofErr w:type="gramEnd"/>
-      <w:r>
-        <w:t xml:space="preserve"> </w:t>
-      </w:r>
-      <w:proofErr w:type="spellStart"/>
-      <w:r>
-        <w:t>akn</w:t>
-      </w:r>
-      <w:proofErr w:type="spellEnd"/>
-      <w:r>
-        <w:t xml:space="preserve"> </w:t>
-      </w:r>
-      <w:proofErr w:type="spellStart"/>
-      <w:r>
-        <w:t>smpai</w:t>
-      </w:r>
-      <w:proofErr w:type="spellEnd"/>
-      <w:r>
-        <w:t xml:space="preserve"> </w:t>
-      </w:r>
-      <w:proofErr w:type="spellStart"/>
-      <w:r>
+      <w:r>
+        <w:rPr>
+          <w:highlight w:val="yellow"/>
+        </w:rPr>
+        <w:t>bnde</w:t>
+      </w:r>
+      <w:proofErr w:type="spellEnd"/>
+      <w:r>
+        <w:rPr>
+          <w:highlight w:val="yellow"/>
+        </w:rPr>
+        <w:t xml:space="preserve"> </w:t>
+      </w:r>
+      <w:proofErr w:type="spellStart"/>
+      <w:r>
+        <w:rPr>
+          <w:highlight w:val="yellow"/>
+        </w:rPr>
+        <w:t>yg</w:t>
+      </w:r>
+      <w:proofErr w:type="spellEnd"/>
+      <w:r>
+        <w:rPr>
+          <w:highlight w:val="yellow"/>
+        </w:rPr>
+        <w:t xml:space="preserve"> </w:t>
+      </w:r>
+      <w:proofErr w:type="spellStart"/>
+      <w:r>
+        <w:rPr>
+          <w:highlight w:val="yellow"/>
+        </w:rPr>
+        <w:t>diorder</w:t>
+      </w:r>
+      <w:proofErr w:type="spellEnd"/>
+      <w:r>
+        <w:rPr>
+          <w:highlight w:val="yellow"/>
+        </w:rPr>
+        <w:t xml:space="preserve"> </w:t>
+      </w:r>
+      <w:proofErr w:type="spellStart"/>
+      <w:r>
+        <w:rPr>
+          <w:highlight w:val="yellow"/>
+        </w:rPr>
+        <w:t>akan</w:t>
+      </w:r>
+      <w:proofErr w:type="spellEnd"/>
+      <w:r>
+        <w:rPr>
+          <w:highlight w:val="yellow"/>
+        </w:rPr>
+        <w:t xml:space="preserve"> </w:t>
+      </w:r>
+      <w:proofErr w:type="spellStart"/>
+      <w:r>
+        <w:rPr>
+          <w:highlight w:val="yellow"/>
+        </w:rPr>
+        <w:t>automatik</w:t>
+      </w:r>
+      <w:proofErr w:type="spellEnd"/>
+      <w:r>
+        <w:rPr>
+          <w:highlight w:val="yellow"/>
+        </w:rPr>
+        <w:t xml:space="preserve"> </w:t>
+      </w:r>
+      <w:proofErr w:type="spellStart"/>
+      <w:r>
+        <w:rPr>
+          <w:highlight w:val="yellow"/>
+        </w:rPr>
+        <w:t>gi</w:t>
+      </w:r>
+      <w:proofErr w:type="spellEnd"/>
+      <w:r>
+        <w:rPr>
+          <w:highlight w:val="yellow"/>
+        </w:rPr>
+        <w:t xml:space="preserve"> </w:t>
+      </w:r>
+      <w:proofErr w:type="spellStart"/>
+      <w:r>
+        <w:rPr>
+          <w:highlight w:val="yellow"/>
+        </w:rPr>
         <w:t>kat</w:t>
       </w:r>
       <w:proofErr w:type="spellEnd"/>
       <w:r>
-        <w:t xml:space="preserve"> admin n staff)</w:t>
-      </w:r>
-    </w:p>
-    <w:p>
-      <w:r>
-        <w:lastRenderedPageBreak/>
-        <w:tab/>
-        <w:t>(</w:t>
-      </w:r>
-      <w:proofErr w:type="spellStart"/>
-      <w:proofErr w:type="gramStart"/>
-      <w:r>
-        <w:t>bnde</w:t>
-      </w:r>
-      <w:proofErr w:type="spellEnd"/>
-      <w:proofErr w:type="gramEnd"/>
-      <w:r>
-        <w:t xml:space="preserve"> </w:t>
-      </w:r>
-      <w:proofErr w:type="spellStart"/>
-      <w:r>
+        <w:rPr>
+          <w:highlight w:val="yellow"/>
+        </w:rPr>
+        <w:t xml:space="preserve"> staff A </w:t>
+      </w:r>
+      <w:proofErr w:type="spellStart"/>
+      <w:r>
+        <w:rPr>
+          <w:highlight w:val="yellow"/>
+        </w:rPr>
+        <w:t>utk</w:t>
+      </w:r>
+      <w:proofErr w:type="spellEnd"/>
+      <w:r>
+        <w:rPr>
+          <w:highlight w:val="yellow"/>
+        </w:rPr>
+        <w:t xml:space="preserve"> </w:t>
+      </w:r>
+      <w:proofErr w:type="spellStart"/>
+      <w:r>
+        <w:rPr>
+          <w:highlight w:val="yellow"/>
+        </w:rPr>
+        <w:t>cstmr</w:t>
+      </w:r>
+      <w:proofErr w:type="spellEnd"/>
+      <w:r>
+        <w:rPr>
+          <w:highlight w:val="yellow"/>
+        </w:rPr>
+        <w:t xml:space="preserve"> A, </w:t>
+      </w:r>
+      <w:proofErr w:type="spellStart"/>
+      <w:r>
+        <w:rPr>
+          <w:highlight w:val="yellow"/>
+        </w:rPr>
+        <w:t>gi</w:t>
+      </w:r>
+      <w:proofErr w:type="spellEnd"/>
+      <w:r>
+        <w:rPr>
+          <w:highlight w:val="yellow"/>
+        </w:rPr>
+        <w:t xml:space="preserve"> </w:t>
+      </w:r>
+      <w:proofErr w:type="spellStart"/>
+      <w:r>
+        <w:rPr>
+          <w:highlight w:val="yellow"/>
+        </w:rPr>
+        <w:t>kat</w:t>
+      </w:r>
+      <w:proofErr w:type="spellEnd"/>
+      <w:r>
+        <w:rPr>
+          <w:highlight w:val="yellow"/>
+        </w:rPr>
+        <w:t xml:space="preserve"> staff B </w:t>
+      </w:r>
+      <w:proofErr w:type="spellStart"/>
+      <w:r>
+        <w:rPr>
+          <w:highlight w:val="yellow"/>
+        </w:rPr>
+        <w:t>utk</w:t>
+      </w:r>
+      <w:proofErr w:type="spellEnd"/>
+      <w:r>
+        <w:rPr>
+          <w:highlight w:val="yellow"/>
+        </w:rPr>
+        <w:t xml:space="preserve"> </w:t>
+      </w:r>
+      <w:proofErr w:type="spellStart"/>
+      <w:r>
+        <w:rPr>
+          <w:highlight w:val="yellow"/>
+        </w:rPr>
+        <w:t>Cstmr</w:t>
+      </w:r>
+      <w:proofErr w:type="spellEnd"/>
+      <w:r>
+        <w:rPr>
+          <w:highlight w:val="yellow"/>
+        </w:rPr>
+        <w:t xml:space="preserve"> B &amp; </w:t>
+      </w:r>
+      <w:proofErr w:type="spellStart"/>
+      <w:r>
+        <w:rPr>
+          <w:highlight w:val="yellow"/>
+        </w:rPr>
+        <w:t>strusnya</w:t>
+      </w:r>
+      <w:proofErr w:type="spellEnd"/>
+      <w:r>
+        <w:rPr>
+          <w:highlight w:val="yellow"/>
+        </w:rPr>
+        <w:t xml:space="preserve"> </w:t>
+      </w:r>
+      <w:proofErr w:type="spellStart"/>
+      <w:r>
+        <w:rPr>
+          <w:highlight w:val="yellow"/>
+        </w:rPr>
+        <w:t>nyer</w:t>
+      </w:r>
+      <w:proofErr w:type="spellEnd"/>
+      <w:r>
+        <w:rPr>
+          <w:highlight w:val="yellow"/>
+        </w:rPr>
+        <w:t xml:space="preserve"> </w:t>
+      </w:r>
+      <w:proofErr w:type="spellStart"/>
+      <w:r>
+        <w:rPr>
+          <w:highlight w:val="yellow"/>
+        </w:rPr>
+        <w:t>lah</w:t>
+      </w:r>
+      <w:proofErr w:type="spellEnd"/>
+      <w:r>
+        <w:rPr>
+          <w:highlight w:val="yellow"/>
+        </w:rPr>
+        <w:t xml:space="preserve">... </w:t>
+      </w:r>
+      <w:proofErr w:type="spellStart"/>
+      <w:r>
+        <w:rPr>
+          <w:highlight w:val="yellow"/>
+        </w:rPr>
+        <w:t>kira</w:t>
+      </w:r>
+      <w:proofErr w:type="spellEnd"/>
+      <w:r>
+        <w:rPr>
+          <w:highlight w:val="yellow"/>
+        </w:rPr>
+        <w:t xml:space="preserve"> staff </w:t>
+      </w:r>
+      <w:proofErr w:type="spellStart"/>
+      <w:r>
+        <w:rPr>
+          <w:highlight w:val="yellow"/>
+        </w:rPr>
+        <w:t>xde</w:t>
+      </w:r>
+      <w:proofErr w:type="spellEnd"/>
+      <w:r>
+        <w:rPr>
+          <w:highlight w:val="yellow"/>
+        </w:rPr>
+        <w:t xml:space="preserve"> </w:t>
+      </w:r>
+      <w:proofErr w:type="spellStart"/>
+      <w:r>
+        <w:rPr>
+          <w:highlight w:val="yellow"/>
+        </w:rPr>
         <w:t>yg</w:t>
       </w:r>
       <w:proofErr w:type="spellEnd"/>
       <w:r>
-        <w:t xml:space="preserve"> </w:t>
-      </w:r>
-      <w:proofErr w:type="spellStart"/>
-      <w:r>
-        <w:t>diorder</w:t>
-      </w:r>
-      <w:proofErr w:type="spellEnd"/>
-      <w:r>
-        <w:t xml:space="preserve"> </w:t>
-      </w:r>
-      <w:proofErr w:type="spellStart"/>
-      <w:r>
-        <w:t>akan</w:t>
-      </w:r>
-      <w:proofErr w:type="spellEnd"/>
-      <w:r>
-        <w:t xml:space="preserve"> </w:t>
-      </w:r>
-      <w:proofErr w:type="spellStart"/>
-      <w:r>
-        <w:t>automatik</w:t>
-      </w:r>
-      <w:proofErr w:type="spellEnd"/>
-      <w:r>
-        <w:t xml:space="preserve"> </w:t>
-      </w:r>
-      <w:proofErr w:type="spellStart"/>
-      <w:r>
-        <w:t>gi</w:t>
-      </w:r>
-      <w:proofErr w:type="spellEnd"/>
-      <w:r>
-        <w:t xml:space="preserve"> </w:t>
-      </w:r>
-      <w:proofErr w:type="spellStart"/>
-      <w:r>
-        <w:t>kat</w:t>
-      </w:r>
-      <w:proofErr w:type="spellEnd"/>
-      <w:r>
-        <w:t xml:space="preserve"> staff A </w:t>
-      </w:r>
-      <w:proofErr w:type="spellStart"/>
-      <w:r>
-        <w:t>utk</w:t>
-      </w:r>
-      <w:proofErr w:type="spellEnd"/>
-      <w:r>
-        <w:t xml:space="preserve"> </w:t>
-      </w:r>
-      <w:proofErr w:type="spellStart"/>
-      <w:r>
-        <w:t>cstmr</w:t>
-      </w:r>
-      <w:proofErr w:type="spellEnd"/>
-      <w:r>
-        <w:t xml:space="preserve"> A, </w:t>
-      </w:r>
-      <w:proofErr w:type="spellStart"/>
-      <w:r>
-        <w:t>gi</w:t>
-      </w:r>
-      <w:proofErr w:type="spellEnd"/>
-      <w:r>
-        <w:t xml:space="preserve"> </w:t>
-      </w:r>
-      <w:proofErr w:type="spellStart"/>
-      <w:r>
-        <w:t>kat</w:t>
-      </w:r>
-      <w:proofErr w:type="spellEnd"/>
-      <w:r>
-        <w:t xml:space="preserve"> staff B </w:t>
-      </w:r>
-      <w:proofErr w:type="spellStart"/>
-      <w:r>
-        <w:t>utk</w:t>
-      </w:r>
-      <w:proofErr w:type="spellEnd"/>
-      <w:r>
-        <w:t xml:space="preserve"> </w:t>
-      </w:r>
-      <w:proofErr w:type="spellStart"/>
-      <w:r>
-        <w:t>Cstmr</w:t>
-      </w:r>
-      <w:proofErr w:type="spellEnd"/>
-      <w:r>
-        <w:t xml:space="preserve"> B &amp; </w:t>
-      </w:r>
-      <w:proofErr w:type="spellStart"/>
-      <w:r>
-        <w:t>strusnya</w:t>
-      </w:r>
-      <w:proofErr w:type="spellEnd"/>
-      <w:r>
-        <w:t xml:space="preserve"> </w:t>
-      </w:r>
-      <w:proofErr w:type="spellStart"/>
-      <w:r>
-        <w:t>nyer</w:t>
-      </w:r>
-      <w:proofErr w:type="spellEnd"/>
-      <w:r>
-        <w:t xml:space="preserve"> </w:t>
-      </w:r>
-      <w:proofErr w:type="spellStart"/>
-      <w:r>
-        <w:t>lah</w:t>
-      </w:r>
-      <w:proofErr w:type="spellEnd"/>
-      <w:r>
-        <w:t xml:space="preserve">... </w:t>
-      </w:r>
-      <w:proofErr w:type="spellStart"/>
-      <w:r>
-        <w:t>kira</w:t>
-      </w:r>
-      <w:proofErr w:type="spellEnd"/>
-      <w:r>
-        <w:t xml:space="preserve"> staff </w:t>
-      </w:r>
-      <w:proofErr w:type="spellStart"/>
-      <w:r>
-        <w:t>xde</w:t>
-      </w:r>
-      <w:proofErr w:type="spellEnd"/>
-      <w:r>
-        <w:t xml:space="preserve"> </w:t>
-      </w:r>
-      <w:proofErr w:type="spellStart"/>
-      <w:r>
-        <w:t>yg</w:t>
-      </w:r>
-      <w:proofErr w:type="spellEnd"/>
-      <w:r>
-        <w:t xml:space="preserve"> </w:t>
-      </w:r>
-      <w:proofErr w:type="spellStart"/>
-      <w:r>
+        <w:rPr>
+          <w:highlight w:val="yellow"/>
+        </w:rPr>
+        <w:t xml:space="preserve"> </w:t>
+      </w:r>
+      <w:proofErr w:type="spellStart"/>
+      <w:r>
+        <w:rPr>
+          <w:highlight w:val="yellow"/>
+        </w:rPr>
         <w:t>gyang</w:t>
       </w:r>
       <w:proofErr w:type="spellEnd"/>
       <w:r>
+        <w:rPr>
+          <w:highlight w:val="yellow"/>
+        </w:rPr>
         <w:t xml:space="preserve"> kaki)</w:t>
       </w:r>
+      <w:r>
+        <w:t xml:space="preserve"> </w:t>
+      </w:r>
+      <w:r>
+        <w:t xml:space="preserve">- </w:t>
+      </w:r>
+      <w:proofErr w:type="spellStart"/>
+      <w:r>
+        <w:rPr>
+          <w:color w:val="FF0000"/>
+        </w:rPr>
+        <w:t>Xpyh</w:t>
+      </w:r>
+      <w:proofErr w:type="spellEnd"/>
+      <w:r>
+        <w:rPr>
+          <w:color w:val="FF0000"/>
+        </w:rPr>
+        <w:t xml:space="preserve"> </w:t>
+      </w:r>
+      <w:proofErr w:type="spellStart"/>
+      <w:r>
+        <w:rPr>
+          <w:color w:val="FF0000"/>
+        </w:rPr>
+        <w:t>bt</w:t>
+      </w:r>
+      <w:proofErr w:type="spellEnd"/>
     </w:p>
     <w:p>
       <w:r>
@@ -1899,6 +2381,7 @@
     <w:p>
       <w:proofErr w:type="gramStart"/>
       <w:r>
+        <w:lastRenderedPageBreak/>
         <w:t>3.staff</w:t>
       </w:r>
       <w:proofErr w:type="gramEnd"/>
@@ -1991,20 +2474,67 @@
       <w:proofErr w:type="spellEnd"/>
     </w:p>
     <w:p>
-      <w:r>
-        <w:t xml:space="preserve">- </w:t>
-      </w:r>
+      <w:proofErr w:type="spellStart"/>
       <w:proofErr w:type="gramStart"/>
       <w:r>
-        <w:t>just</w:t>
-      </w:r>
+        <w:t>blh</w:t>
+      </w:r>
+      <w:proofErr w:type="spellEnd"/>
       <w:proofErr w:type="gramEnd"/>
       <w:r>
-        <w:t xml:space="preserve"> print </w:t>
-      </w:r>
-      <w:proofErr w:type="spellStart"/>
-      <w:r>
-        <w:t>resit</w:t>
+        <w:t xml:space="preserve"> </w:t>
+      </w:r>
+      <w:proofErr w:type="spellStart"/>
+      <w:r>
+        <w:t>atr</w:t>
+      </w:r>
+      <w:proofErr w:type="spellEnd"/>
+      <w:r>
+        <w:t xml:space="preserve"> </w:t>
+      </w:r>
+      <w:proofErr w:type="spellStart"/>
+      <w:r>
+        <w:t>msg</w:t>
+      </w:r>
+      <w:proofErr w:type="spellEnd"/>
+      <w:r>
+        <w:t xml:space="preserve"> </w:t>
+      </w:r>
+      <w:proofErr w:type="spellStart"/>
+      <w:r>
+        <w:t>kew</w:t>
+      </w:r>
+      <w:proofErr w:type="spellEnd"/>
+      <w:r>
+        <w:t xml:space="preserve"> customer </w:t>
+      </w:r>
+      <w:proofErr w:type="spellStart"/>
+      <w:r>
+        <w:t>klu</w:t>
+      </w:r>
+      <w:proofErr w:type="spellEnd"/>
+      <w:r>
+        <w:t xml:space="preserve"> </w:t>
+      </w:r>
+      <w:proofErr w:type="spellStart"/>
+      <w:r>
+        <w:t>mknn</w:t>
+      </w:r>
+      <w:proofErr w:type="spellEnd"/>
+      <w:r>
+        <w:t xml:space="preserve"> </w:t>
+      </w:r>
+      <w:proofErr w:type="spellStart"/>
+      <w:r>
+        <w:t>tu</w:t>
+      </w:r>
+      <w:proofErr w:type="spellEnd"/>
+      <w:r>
+        <w:t xml:space="preserve"> </w:t>
+      </w:r>
+      <w:proofErr w:type="spellStart"/>
+      <w:r>
+        <w:t>hbs</w:t>
       </w:r>
       <w:proofErr w:type="spellEnd"/>
     </w:p>
@@ -2012,19 +2542,17 @@
       <w:r>
         <w:t xml:space="preserve">- </w:t>
       </w:r>
-      <w:proofErr w:type="spellStart"/>
       <w:proofErr w:type="gramStart"/>
       <w:r>
-        <w:t>blh</w:t>
-      </w:r>
-      <w:proofErr w:type="spellEnd"/>
+        <w:t>just</w:t>
+      </w:r>
       <w:proofErr w:type="gramEnd"/>
       <w:r>
-        <w:t xml:space="preserve"> edit </w:t>
-      </w:r>
-      <w:proofErr w:type="spellStart"/>
-      <w:r>
-        <w:t>prfil</w:t>
+        <w:t xml:space="preserve"> print </w:t>
+      </w:r>
+      <w:proofErr w:type="spellStart"/>
+      <w:r>
+        <w:t>resit</w:t>
       </w:r>
       <w:proofErr w:type="spellEnd"/>
     </w:p>
@@ -2035,6 +2563,26 @@
       <w:proofErr w:type="spellStart"/>
       <w:proofErr w:type="gramStart"/>
       <w:r>
+        <w:t>blh</w:t>
+      </w:r>
+      <w:proofErr w:type="spellEnd"/>
+      <w:proofErr w:type="gramEnd"/>
+      <w:r>
+        <w:t xml:space="preserve"> edit </w:t>
+      </w:r>
+      <w:proofErr w:type="spellStart"/>
+      <w:r>
+        <w:t>prfil</w:t>
+      </w:r>
+      <w:proofErr w:type="spellEnd"/>
+    </w:p>
+    <w:p>
+      <w:r>
+        <w:t xml:space="preserve">- </w:t>
+      </w:r>
+      <w:proofErr w:type="spellStart"/>
+      <w:proofErr w:type="gramStart"/>
+      <w:r>
         <w:t>bla</w:t>
       </w:r>
       <w:proofErr w:type="spellEnd"/>
@@ -2120,15 +2668,7 @@
       </w:r>
       <w:proofErr w:type="spellEnd"/>
       <w:r>
-        <w:t xml:space="preserve"> </w:t>
-      </w:r>
-      <w:proofErr w:type="spellStart"/>
-      <w:r>
-        <w:t>dh</w:t>
-      </w:r>
-      <w:proofErr w:type="spellEnd"/>
-      <w:r>
-        <w:t xml:space="preserve"> </w:t>
+        <w:t xml:space="preserve"> dh </w:t>
       </w:r>
       <w:proofErr w:type="spellStart"/>
       <w:r>
@@ -2912,15 +3452,7 @@
       </w:r>
       <w:proofErr w:type="spellEnd"/>
       <w:r>
-        <w:t xml:space="preserve"> </w:t>
-      </w:r>
-      <w:proofErr w:type="spellStart"/>
-      <w:r>
-        <w:t>masa</w:t>
-      </w:r>
-      <w:proofErr w:type="spellEnd"/>
-      <w:r>
-        <w:t xml:space="preserve"> </w:t>
+        <w:t xml:space="preserve"> masa </w:t>
       </w:r>
       <w:proofErr w:type="spellStart"/>
       <w:r>
@@ -2987,8 +3519,6 @@
         <w:t xml:space="preserve"> </w:t>
       </w:r>
     </w:p>
-    <w:p/>
-    <w:p/>
     <w:sectPr>
       <w:pgSz w:w="12240" w:h="15840"/>
       <w:pgMar w:top="1440" w:right="1440" w:bottom="1440" w:left="1440" w:header="720" w:footer="720" w:gutter="0"/>
@@ -3420,6 +3950,17 @@
     <w:semiHidden/>
     <w:unhideWhenUsed/>
   </w:style>
+  <w:style w:type="paragraph" w:styleId="ListParagraph">
+    <w:name w:val="List Paragraph"/>
+    <w:basedOn w:val="Normal"/>
+    <w:uiPriority w:val="34"/>
+    <w:qFormat/>
+    <w:rsid w:val="00694DF4"/>
+    <w:pPr>
+      <w:ind w:left="720"/>
+      <w:contextualSpacing/>
+    </w:pPr>
+  </w:style>
 </w:styles>
 </file>
 

</xml_diff>

<commit_message>
everything in admin exclude change name and password, and some function on customers
</commit_message>
<xml_diff>
--- a/requirement.docx
+++ b/requirement.docx
@@ -298,29 +298,72 @@
       <w:proofErr w:type="spellStart"/>
       <w:proofErr w:type="gramStart"/>
       <w:r>
+        <w:rPr>
+          <w:highlight w:val="yellow"/>
+        </w:rPr>
         <w:t>byr</w:t>
       </w:r>
       <w:proofErr w:type="spellEnd"/>
       <w:proofErr w:type="gramEnd"/>
       <w:r>
-        <w:t xml:space="preserve"> </w:t>
-      </w:r>
-      <w:proofErr w:type="spellStart"/>
-      <w:r>
+        <w:rPr>
+          <w:highlight w:val="yellow"/>
+        </w:rPr>
+        <w:t xml:space="preserve"> </w:t>
+      </w:r>
+      <w:proofErr w:type="spellStart"/>
+      <w:r>
+        <w:rPr>
+          <w:highlight w:val="yellow"/>
+        </w:rPr>
         <w:t>tunai</w:t>
       </w:r>
       <w:proofErr w:type="spellEnd"/>
       <w:r>
-        <w:t xml:space="preserve"> </w:t>
-      </w:r>
-      <w:proofErr w:type="spellStart"/>
-      <w:r>
+        <w:rPr>
+          <w:highlight w:val="yellow"/>
+        </w:rPr>
+        <w:t xml:space="preserve"> </w:t>
+      </w:r>
+      <w:proofErr w:type="spellStart"/>
+      <w:r>
+        <w:rPr>
+          <w:highlight w:val="yellow"/>
+        </w:rPr>
         <w:t>bila</w:t>
       </w:r>
       <w:proofErr w:type="spellEnd"/>
       <w:r>
+        <w:rPr>
+          <w:highlight w:val="yellow"/>
+        </w:rPr>
         <w:t xml:space="preserve"> delivery</w:t>
       </w:r>
+      <w:r>
+        <w:t xml:space="preserve"> </w:t>
+      </w:r>
+      <w:proofErr w:type="spellStart"/>
+      <w:r>
+        <w:rPr>
+          <w:color w:val="FF0000"/>
+        </w:rPr>
+        <w:t>Xpyh</w:t>
+      </w:r>
+      <w:proofErr w:type="spellEnd"/>
+      <w:r>
+        <w:rPr>
+          <w:color w:val="FF0000"/>
+        </w:rPr>
+        <w:t xml:space="preserve"> </w:t>
+      </w:r>
+      <w:proofErr w:type="spellStart"/>
+      <w:r>
+        <w:rPr>
+          <w:color w:val="FF0000"/>
+        </w:rPr>
+        <w:t>bt</w:t>
+      </w:r>
+      <w:proofErr w:type="spellEnd"/>
     </w:p>
     <w:p>
       <w:pPr>
@@ -417,16 +460,7 @@
           <w:strike/>
           <w:highlight w:val="darkGreen"/>
         </w:rPr>
-        <w:t>pe</w:t>
-      </w:r>
-      <w:bookmarkStart w:id="0" w:name="_GoBack"/>
-      <w:bookmarkEnd w:id="0"/>
-      <w:r>
-        <w:rPr>
-          <w:strike/>
-          <w:highlight w:val="darkGreen"/>
-        </w:rPr>
-        <w:t>mberitahuan</w:t>
+        <w:t>pemberitahuan</w:t>
       </w:r>
       <w:proofErr w:type="spellEnd"/>
       <w:r>
@@ -696,70 +730,154 @@
       </w:r>
     </w:p>
     <w:p>
+      <w:pPr>
+        <w:rPr>
+          <w:strike/>
+        </w:rPr>
+      </w:pPr>
       <w:r>
         <w:t xml:space="preserve">- </w:t>
       </w:r>
       <w:proofErr w:type="gramStart"/>
       <w:r>
+        <w:rPr>
+          <w:strike/>
+          <w:highlight w:val="darkGreen"/>
+        </w:rPr>
         <w:t>customer</w:t>
       </w:r>
       <w:proofErr w:type="gramEnd"/>
       <w:r>
-        <w:t xml:space="preserve"> </w:t>
-      </w:r>
-      <w:proofErr w:type="spellStart"/>
-      <w:r>
+        <w:rPr>
+          <w:strike/>
+          <w:highlight w:val="darkGreen"/>
+        </w:rPr>
+        <w:t xml:space="preserve"> </w:t>
+      </w:r>
+      <w:proofErr w:type="spellStart"/>
+      <w:r>
+        <w:rPr>
+          <w:strike/>
+          <w:highlight w:val="darkGreen"/>
+        </w:rPr>
         <w:t>blh</w:t>
       </w:r>
       <w:proofErr w:type="spellEnd"/>
       <w:r>
-        <w:t xml:space="preserve"> </w:t>
-      </w:r>
-      <w:proofErr w:type="spellStart"/>
-      <w:r>
+        <w:rPr>
+          <w:strike/>
+          <w:highlight w:val="darkGreen"/>
+        </w:rPr>
+        <w:t xml:space="preserve"> </w:t>
+      </w:r>
+      <w:proofErr w:type="spellStart"/>
+      <w:r>
+        <w:rPr>
+          <w:strike/>
+          <w:highlight w:val="darkGreen"/>
+        </w:rPr>
         <w:t>plih</w:t>
       </w:r>
       <w:proofErr w:type="spellEnd"/>
       <w:r>
-        <w:t xml:space="preserve"> </w:t>
-      </w:r>
-      <w:proofErr w:type="spellStart"/>
-      <w:r>
+        <w:rPr>
+          <w:strike/>
+          <w:highlight w:val="darkGreen"/>
+        </w:rPr>
+        <w:t xml:space="preserve"> </w:t>
+      </w:r>
+      <w:proofErr w:type="spellStart"/>
+      <w:r>
+        <w:rPr>
+          <w:strike/>
+          <w:highlight w:val="darkGreen"/>
+        </w:rPr>
         <w:t>nk</w:t>
       </w:r>
       <w:proofErr w:type="spellEnd"/>
       <w:r>
-        <w:t xml:space="preserve"> </w:t>
-      </w:r>
-      <w:proofErr w:type="spellStart"/>
-      <w:r>
+        <w:rPr>
+          <w:strike/>
+          <w:highlight w:val="darkGreen"/>
+        </w:rPr>
+        <w:t xml:space="preserve"> </w:t>
+      </w:r>
+      <w:proofErr w:type="spellStart"/>
+      <w:r>
+        <w:rPr>
+          <w:strike/>
+          <w:highlight w:val="darkGreen"/>
+        </w:rPr>
         <w:t>ambk</w:t>
       </w:r>
       <w:proofErr w:type="spellEnd"/>
       <w:r>
-        <w:t xml:space="preserve"> </w:t>
-      </w:r>
-      <w:proofErr w:type="spellStart"/>
-      <w:r>
+        <w:rPr>
+          <w:strike/>
+          <w:highlight w:val="darkGreen"/>
+        </w:rPr>
+        <w:t xml:space="preserve"> </w:t>
+      </w:r>
+      <w:proofErr w:type="spellStart"/>
+      <w:r>
+        <w:rPr>
+          <w:strike/>
+          <w:highlight w:val="darkGreen"/>
+        </w:rPr>
         <w:t>kat</w:t>
       </w:r>
       <w:proofErr w:type="spellEnd"/>
       <w:r>
-        <w:t xml:space="preserve"> </w:t>
-      </w:r>
-      <w:proofErr w:type="spellStart"/>
-      <w:r>
+        <w:rPr>
+          <w:strike/>
+          <w:highlight w:val="darkGreen"/>
+        </w:rPr>
+        <w:t xml:space="preserve"> </w:t>
+      </w:r>
+      <w:proofErr w:type="spellStart"/>
+      <w:r>
+        <w:rPr>
+          <w:strike/>
+          <w:highlight w:val="darkGreen"/>
+        </w:rPr>
         <w:t>kdai</w:t>
       </w:r>
       <w:proofErr w:type="spellEnd"/>
       <w:r>
+        <w:rPr>
+          <w:strike/>
+          <w:highlight w:val="darkGreen"/>
+        </w:rPr>
         <w:t xml:space="preserve"> or </w:t>
       </w:r>
       <w:proofErr w:type="spellStart"/>
       <w:r>
+        <w:rPr>
+          <w:strike/>
+          <w:highlight w:val="darkGreen"/>
+        </w:rPr>
         <w:t>dlvry</w:t>
       </w:r>
       <w:proofErr w:type="spellEnd"/>
+      <w:r>
+        <w:rPr>
+          <w:strike/>
+        </w:rPr>
+        <w:t xml:space="preserve">  </w:t>
+      </w:r>
+      <w:r>
+        <w:t xml:space="preserve">  </w:t>
+      </w:r>
+      <w:r>
+        <w:tab/>
+      </w:r>
+      <w:r>
+        <w:rPr>
+          <w:b/>
+          <w:color w:val="538135" w:themeColor="accent6" w:themeShade="BF"/>
+        </w:rPr>
+        <w:t>done</w:t>
+      </w:r>
     </w:p>
     <w:p>
       <w:r>
@@ -815,29 +933,72 @@
       <w:proofErr w:type="spellStart"/>
       <w:proofErr w:type="gramStart"/>
       <w:r>
+        <w:rPr>
+          <w:highlight w:val="yellow"/>
+        </w:rPr>
         <w:t>ade</w:t>
       </w:r>
       <w:proofErr w:type="spellEnd"/>
       <w:proofErr w:type="gramEnd"/>
       <w:r>
+        <w:rPr>
+          <w:highlight w:val="yellow"/>
+        </w:rPr>
         <w:t xml:space="preserve"> limit </w:t>
       </w:r>
       <w:proofErr w:type="spellStart"/>
       <w:r>
+        <w:rPr>
+          <w:highlight w:val="yellow"/>
+        </w:rPr>
         <w:t>utk</w:t>
       </w:r>
       <w:proofErr w:type="spellEnd"/>
       <w:r>
+        <w:rPr>
+          <w:highlight w:val="yellow"/>
+        </w:rPr>
         <w:t xml:space="preserve"> order (30 </w:t>
       </w:r>
       <w:proofErr w:type="spellStart"/>
       <w:r>
+        <w:rPr>
+          <w:highlight w:val="yellow"/>
+        </w:rPr>
         <w:t>jew</w:t>
       </w:r>
       <w:proofErr w:type="spellEnd"/>
       <w:r>
+        <w:rPr>
+          <w:highlight w:val="yellow"/>
+        </w:rPr>
         <w:t>)</w:t>
       </w:r>
+      <w:r>
+        <w:t xml:space="preserve"> </w:t>
+      </w:r>
+      <w:proofErr w:type="spellStart"/>
+      <w:r>
+        <w:rPr>
+          <w:color w:val="FF0000"/>
+        </w:rPr>
+        <w:t>Xpyh</w:t>
+      </w:r>
+      <w:proofErr w:type="spellEnd"/>
+      <w:r>
+        <w:rPr>
+          <w:color w:val="FF0000"/>
+        </w:rPr>
+        <w:t xml:space="preserve"> </w:t>
+      </w:r>
+      <w:proofErr w:type="spellStart"/>
+      <w:r>
+        <w:rPr>
+          <w:color w:val="FF0000"/>
+        </w:rPr>
+        <w:t>bt</w:t>
+      </w:r>
+      <w:proofErr w:type="spellEnd"/>
     </w:p>
     <w:p/>
     <w:p/>
@@ -1514,6 +1675,8 @@
         </w:rPr>
         <w:t>done</w:t>
       </w:r>
+      <w:bookmarkStart w:id="0" w:name="_GoBack"/>
+      <w:bookmarkEnd w:id="0"/>
     </w:p>
     <w:p>
       <w:r>
@@ -1521,53 +1684,105 @@
       </w:r>
       <w:proofErr w:type="spellStart"/>
       <w:r>
+        <w:rPr>
+          <w:strike/>
+          <w:highlight w:val="darkGreen"/>
+        </w:rPr>
         <w:t>blh</w:t>
       </w:r>
       <w:proofErr w:type="spellEnd"/>
       <w:r>
-        <w:t xml:space="preserve"> </w:t>
-      </w:r>
-      <w:proofErr w:type="spellStart"/>
-      <w:r>
+        <w:rPr>
+          <w:strike/>
+          <w:highlight w:val="darkGreen"/>
+        </w:rPr>
+        <w:t xml:space="preserve"> </w:t>
+      </w:r>
+      <w:proofErr w:type="spellStart"/>
+      <w:r>
+        <w:rPr>
+          <w:strike/>
+          <w:highlight w:val="darkGreen"/>
+        </w:rPr>
         <w:t>tngk</w:t>
       </w:r>
       <w:proofErr w:type="spellEnd"/>
       <w:r>
-        <w:t xml:space="preserve"> </w:t>
-      </w:r>
-      <w:proofErr w:type="spellStart"/>
-      <w:r>
+        <w:rPr>
+          <w:strike/>
+          <w:highlight w:val="darkGreen"/>
+        </w:rPr>
+        <w:t xml:space="preserve"> </w:t>
+      </w:r>
+      <w:proofErr w:type="spellStart"/>
+      <w:r>
+        <w:rPr>
+          <w:strike/>
+          <w:highlight w:val="darkGreen"/>
+        </w:rPr>
         <w:t>spe</w:t>
       </w:r>
       <w:proofErr w:type="spellEnd"/>
       <w:r>
-        <w:t xml:space="preserve"> </w:t>
-      </w:r>
-      <w:proofErr w:type="spellStart"/>
-      <w:r>
+        <w:rPr>
+          <w:strike/>
+          <w:highlight w:val="darkGreen"/>
+        </w:rPr>
+        <w:t xml:space="preserve"> </w:t>
+      </w:r>
+      <w:proofErr w:type="spellStart"/>
+      <w:r>
+        <w:rPr>
+          <w:strike/>
+          <w:highlight w:val="darkGreen"/>
+        </w:rPr>
         <w:t>yg</w:t>
       </w:r>
       <w:proofErr w:type="spellEnd"/>
       <w:r>
+        <w:rPr>
+          <w:strike/>
+          <w:highlight w:val="darkGreen"/>
+        </w:rPr>
         <w:t xml:space="preserve"> </w:t>
       </w:r>
       <w:proofErr w:type="gramStart"/>
       <w:r>
+        <w:rPr>
+          <w:strike/>
+          <w:highlight w:val="darkGreen"/>
+        </w:rPr>
         <w:t>order</w:t>
       </w:r>
       <w:r>
+        <w:rPr>
+          <w:strike/>
+          <w:highlight w:val="darkGreen"/>
+        </w:rPr>
         <w:t>(</w:t>
       </w:r>
       <w:proofErr w:type="gramEnd"/>
       <w:r>
+        <w:rPr>
+          <w:strike/>
+          <w:highlight w:val="darkGreen"/>
+        </w:rPr>
         <w:t xml:space="preserve">view </w:t>
       </w:r>
       <w:proofErr w:type="spellStart"/>
       <w:r>
+        <w:rPr>
+          <w:strike/>
+          <w:highlight w:val="darkGreen"/>
+        </w:rPr>
         <w:t>shja</w:t>
       </w:r>
       <w:proofErr w:type="spellEnd"/>
       <w:r>
+        <w:rPr>
+          <w:strike/>
+          <w:highlight w:val="darkGreen"/>
+        </w:rPr>
         <w:t>)</w:t>
       </w:r>
       <w:r>

</xml_diff>